<commit_message>
Adding Scripts for post
</commit_message>
<xml_diff>
--- a/Slides/Demos/1.Downloading and Installing R.docx
+++ b/Slides/Demos/1.Downloading and Installing R.docx
@@ -51,7 +51,7 @@
           <w:sz w:val="24"/>
           <w:szCs w:val="24"/>
         </w:rPr>
-        <w:t>blog post</w:t>
+        <w:t>demo</w:t>
       </w:r>
       <w:r>
         <w:rPr>
@@ -75,7 +75,7 @@
           <w:sz w:val="24"/>
           <w:szCs w:val="24"/>
         </w:rPr>
-        <w:t xml:space="preserve"> meant to accompany the slides</w:t>
+        <w:t xml:space="preserve"> meant to accompany the</w:t>
       </w:r>
       <w:r>
         <w:rPr>
@@ -83,6 +83,22 @@
           <w:sz w:val="24"/>
           <w:szCs w:val="24"/>
         </w:rPr>
+        <w:t xml:space="preserve"> notes and</w:t>
+      </w:r>
+      <w:r>
+        <w:rPr>
+          <w:i/>
+          <w:sz w:val="24"/>
+          <w:szCs w:val="24"/>
+        </w:rPr>
+        <w:t xml:space="preserve"> slides</w:t>
+      </w:r>
+      <w:r>
+        <w:rPr>
+          <w:i/>
+          <w:sz w:val="24"/>
+          <w:szCs w:val="24"/>
+        </w:rPr>
         <w:t xml:space="preserve"> on the same topic</w:t>
       </w:r>
       <w:r>
@@ -108,6 +124,24 @@
           <w:szCs w:val="24"/>
         </w:rPr>
         <w:t>.</w:t>
+      </w:r>
+    </w:p>
+    <w:p>
+      <w:pPr>
+        <w:jc w:val="center"/>
+        <w:rPr>
+          <w:i/>
+          <w:sz w:val="24"/>
+          <w:szCs w:val="24"/>
+        </w:rPr>
+      </w:pPr>
+      <w:r>
+        <w:rPr>
+          <w:i/>
+          <w:sz w:val="24"/>
+          <w:szCs w:val="24"/>
+        </w:rPr>
+        <w:t>By Hellen Gakuruh</w:t>
       </w:r>
     </w:p>
     <w:p>
@@ -543,14 +577,35 @@
           <w:sz w:val="24"/>
           <w:szCs w:val="24"/>
         </w:rPr>
-        <w:t>If you recall from the slides</w:t>
-      </w:r>
-      <w:r>
-        <w:rPr>
-          <w:sz w:val="24"/>
-          <w:szCs w:val="24"/>
-        </w:rPr>
-        <w:t>, CRAN’s mirrors are identical cop</w:t>
+        <w:t xml:space="preserve">If you recall from the </w:t>
+      </w:r>
+      <w:r>
+        <w:rPr>
+          <w:sz w:val="24"/>
+          <w:szCs w:val="24"/>
+        </w:rPr>
+        <w:t xml:space="preserve">notes and </w:t>
+      </w:r>
+      <w:r>
+        <w:rPr>
+          <w:sz w:val="24"/>
+          <w:szCs w:val="24"/>
+        </w:rPr>
+        <w:t>slides</w:t>
+      </w:r>
+      <w:r>
+        <w:rPr>
+          <w:sz w:val="24"/>
+          <w:szCs w:val="24"/>
+        </w:rPr>
+        <w:t xml:space="preserve">, </w:t>
+      </w:r>
+      <w:r>
+        <w:rPr>
+          <w:sz w:val="24"/>
+          <w:szCs w:val="24"/>
+        </w:rPr>
+        <w:t>CRAN’s mirrors are identical cop</w:t>
       </w:r>
       <w:r>
         <w:rPr>
@@ -564,7 +619,21 @@
           <w:sz w:val="24"/>
           <w:szCs w:val="24"/>
         </w:rPr>
-        <w:t xml:space="preserve"> of the master site located at various areas. </w:t>
+        <w:t xml:space="preserve"> of the master site </w:t>
+      </w:r>
+      <w:r>
+        <w:rPr>
+          <w:sz w:val="24"/>
+          <w:szCs w:val="24"/>
+        </w:rPr>
+        <w:t xml:space="preserve">and they are </w:t>
+      </w:r>
+      <w:r>
+        <w:rPr>
+          <w:sz w:val="24"/>
+          <w:szCs w:val="24"/>
+        </w:rPr>
+        <w:t xml:space="preserve">located at various areas. </w:t>
       </w:r>
       <w:r>
         <w:rPr>
@@ -958,6 +1027,13 @@
           <w:sz w:val="24"/>
           <w:szCs w:val="24"/>
         </w:rPr>
+        <w:t xml:space="preserve">be </w:t>
+      </w:r>
+      <w:r>
+        <w:rPr>
+          <w:sz w:val="24"/>
+          <w:szCs w:val="24"/>
+        </w:rPr>
         <w:t>directed</w:t>
       </w:r>
       <w:r>
@@ -994,6 +1070,13 @@
           <w:szCs w:val="24"/>
         </w:rPr>
         <w:t xml:space="preserve"> in the screenshot</w:t>
+      </w:r>
+      <w:r>
+        <w:rPr>
+          <w:sz w:val="24"/>
+          <w:szCs w:val="24"/>
+        </w:rPr>
+        <w:t xml:space="preserve"> below</w:t>
       </w:r>
       <w:r>
         <w:rPr>
@@ -1158,7 +1241,21 @@
           <w:sz w:val="24"/>
           <w:szCs w:val="24"/>
         </w:rPr>
-        <w:t>It might take some time so hold on until it completely downloads the program</w:t>
+        <w:t>It might take some time</w:t>
+      </w:r>
+      <w:r>
+        <w:rPr>
+          <w:sz w:val="24"/>
+          <w:szCs w:val="24"/>
+        </w:rPr>
+        <w:t>,</w:t>
+      </w:r>
+      <w:r>
+        <w:rPr>
+          <w:sz w:val="24"/>
+          <w:szCs w:val="24"/>
+        </w:rPr>
+        <w:t xml:space="preserve"> so hold on until it completely downloads the program</w:t>
       </w:r>
       <w:r>
         <w:rPr>

</xml_diff>